<commit_message>
updated whitepaper report payroll: added clusters
</commit_message>
<xml_diff>
--- a/docs/PayrolEngineWhitepaper_de.docx
+++ b/docs/PayrolEngineWhitepaper_de.docx
@@ -19,10 +19,10 @@
           <w:szCs w:val="72"/>
         </w:rPr>
         <w:drawing>
-          <wp:inline distT="0" distB="0" distL="0" distR="0" wp14:anchorId="2EECC02E" wp14:editId="05E4723D">
-            <wp:extent cx="3670300" cy="594096"/>
-            <wp:effectExtent l="0" t="0" r="6350" b="0"/>
-            <wp:docPr id="73046977" name="Picture 1" descr="A black text on a white background&#10;&#10;Description automatically generated with low confidence"/>
+          <wp:inline distT="0" distB="0" distL="0" distR="0" wp14:anchorId="25AC62F8" wp14:editId="3D2DAD5F">
+            <wp:extent cx="4078126" cy="660561"/>
+            <wp:effectExtent l="0" t="0" r="0" b="0"/>
+            <wp:docPr id="663267491" name="Picture 1" descr="A picture containing font, screenshot, black, graphics&#10;&#10;Description automatically generated"/>
             <wp:cNvGraphicFramePr>
               <a:graphicFrameLocks xmlns:a="http://schemas.openxmlformats.org/drawingml/2006/main" noChangeAspect="1"/>
             </wp:cNvGraphicFramePr>
@@ -30,12 +30,31 @@
               <a:graphicData uri="http://schemas.openxmlformats.org/drawingml/2006/picture">
                 <pic:pic xmlns:pic="http://schemas.openxmlformats.org/drawingml/2006/picture">
                   <pic:nvPicPr>
-                    <pic:cNvPr id="73046977" name="Picture 1" descr="A black text on a white background&#10;&#10;Description automatically generated with low confidence"/>
+                    <pic:cNvPr id="663267491" name="Picture 1" descr="A picture containing font, screenshot, black, graphics&#10;&#10;Description automatically generated"/>
                     <pic:cNvPicPr/>
                   </pic:nvPicPr>
                   <pic:blipFill>
                     <a:blip r:embed="rId8" cstate="print">
+                      <a:duotone>
+                        <a:schemeClr val="accent1">
+                          <a:shade val="45000"/>
+                          <a:satMod val="135000"/>
+                        </a:schemeClr>
+                        <a:prstClr val="white"/>
+                      </a:duotone>
                       <a:extLst>
+                        <a:ext uri="{BEBA8EAE-BF5A-486C-A8C5-ECC9F3942E4B}">
+                          <a14:imgProps xmlns:a14="http://schemas.microsoft.com/office/drawing/2010/main">
+                            <a14:imgLayer r:embed="rId9">
+                              <a14:imgEffect>
+                                <a14:colorTemperature colorTemp="6463"/>
+                              </a14:imgEffect>
+                              <a14:imgEffect>
+                                <a14:saturation sat="139000"/>
+                              </a14:imgEffect>
+                            </a14:imgLayer>
+                          </a14:imgProps>
+                        </a:ext>
                         <a:ext uri="{28A0092B-C50C-407E-A947-70E740481C1C}">
                           <a14:useLocalDpi xmlns:a14="http://schemas.microsoft.com/office/drawing/2010/main" val="0"/>
                         </a:ext>
@@ -48,7 +67,7 @@
                   <pic:spPr>
                     <a:xfrm>
                       <a:off x="0" y="0"/>
-                      <a:ext cx="3746108" cy="606367"/>
+                      <a:ext cx="4108891" cy="665544"/>
                     </a:xfrm>
                     <a:prstGeom prst="rect">
                       <a:avLst/>
@@ -70,7 +89,7 @@
           <w:szCs w:val="72"/>
         </w:rPr>
         <w:sectPr>
-          <w:footerReference w:type="default" r:id="rId9"/>
+          <w:footerReference w:type="default" r:id="rId10"/>
           <w:pgSz w:w="11906" w:h="16838"/>
           <w:pgMar w:top="1440" w:right="1440" w:bottom="1440" w:left="1440" w:header="708" w:footer="708" w:gutter="0"/>
           <w:cols w:space="708"/>
@@ -687,7 +706,7 @@
                     <pic:cNvPicPr/>
                   </pic:nvPicPr>
                   <pic:blipFill>
-                    <a:blip r:embed="rId10" cstate="print">
+                    <a:blip r:embed="rId11" cstate="print">
                       <a:extLst>
                         <a:ext uri="{28A0092B-C50C-407E-A947-70E740481C1C}">
                           <a14:useLocalDpi xmlns:a14="http://schemas.microsoft.com/office/drawing/2010/main" val="0"/>
@@ -858,7 +877,7 @@
                     <pic:cNvPicPr/>
                   </pic:nvPicPr>
                   <pic:blipFill>
-                    <a:blip r:embed="rId11" cstate="print">
+                    <a:blip r:embed="rId12" cstate="print">
                       <a:extLst>
                         <a:ext uri="{28A0092B-C50C-407E-A947-70E740481C1C}">
                           <a14:useLocalDpi xmlns:a14="http://schemas.microsoft.com/office/drawing/2010/main" val="0"/>
@@ -958,7 +977,7 @@
                     <pic:cNvPicPr/>
                   </pic:nvPicPr>
                   <pic:blipFill>
-                    <a:blip r:embed="rId12" cstate="print">
+                    <a:blip r:embed="rId13" cstate="print">
                       <a:extLst>
                         <a:ext uri="{28A0092B-C50C-407E-A947-70E740481C1C}">
                           <a14:useLocalDpi xmlns:a14="http://schemas.microsoft.com/office/drawing/2010/main" val="0"/>
@@ -1465,7 +1484,7 @@
                     <pic:cNvPicPr/>
                   </pic:nvPicPr>
                   <pic:blipFill>
-                    <a:blip r:embed="rId13" cstate="print">
+                    <a:blip r:embed="rId14" cstate="print">
                       <a:extLst>
                         <a:ext uri="{28A0092B-C50C-407E-A947-70E740481C1C}">
                           <a14:useLocalDpi xmlns:a14="http://schemas.microsoft.com/office/drawing/2010/main" val="0"/>
@@ -2009,7 +2028,7 @@
                     <pic:cNvPicPr/>
                   </pic:nvPicPr>
                   <pic:blipFill>
-                    <a:blip r:embed="rId14" cstate="print">
+                    <a:blip r:embed="rId15" cstate="print">
                       <a:extLst>
                         <a:ext uri="{28A0092B-C50C-407E-A947-70E740481C1C}">
                           <a14:useLocalDpi xmlns:a14="http://schemas.microsoft.com/office/drawing/2010/main" val="0"/>
@@ -3585,7 +3604,7 @@
                     <pic:cNvPicPr/>
                   </pic:nvPicPr>
                   <pic:blipFill>
-                    <a:blip r:embed="rId15" cstate="print">
+                    <a:blip r:embed="rId16" cstate="print">
                       <a:extLst>
                         <a:ext uri="{28A0092B-C50C-407E-A947-70E740481C1C}">
                           <a14:useLocalDpi xmlns:a14="http://schemas.microsoft.com/office/drawing/2010/main" val="0"/>
@@ -3701,7 +3720,7 @@
                     <pic:cNvPicPr/>
                   </pic:nvPicPr>
                   <pic:blipFill>
-                    <a:blip r:embed="rId16" cstate="print">
+                    <a:blip r:embed="rId17" cstate="print">
                       <a:extLst>
                         <a:ext uri="{28A0092B-C50C-407E-A947-70E740481C1C}">
                           <a14:useLocalDpi xmlns:a14="http://schemas.microsoft.com/office/drawing/2010/main" val="0"/>
@@ -3929,7 +3948,7 @@
                     <pic:cNvPicPr/>
                   </pic:nvPicPr>
                   <pic:blipFill>
-                    <a:blip r:embed="rId17" cstate="print">
+                    <a:blip r:embed="rId18" cstate="print">
                       <a:extLst>
                         <a:ext uri="{28A0092B-C50C-407E-A947-70E740481C1C}">
                           <a14:useLocalDpi xmlns:a14="http://schemas.microsoft.com/office/drawing/2010/main" val="0"/>
@@ -4005,7 +4024,7 @@
                     <pic:cNvPicPr/>
                   </pic:nvPicPr>
                   <pic:blipFill>
-                    <a:blip r:embed="rId18" cstate="print">
+                    <a:blip r:embed="rId19" cstate="print">
                       <a:extLst>
                         <a:ext uri="{28A0092B-C50C-407E-A947-70E740481C1C}">
                           <a14:useLocalDpi xmlns:a14="http://schemas.microsoft.com/office/drawing/2010/main" val="0"/>
@@ -5386,7 +5405,7 @@
                     <pic:cNvPicPr/>
                   </pic:nvPicPr>
                   <pic:blipFill>
-                    <a:blip r:embed="rId19" cstate="print">
+                    <a:blip r:embed="rId20" cstate="print">
                       <a:extLst>
                         <a:ext uri="{28A0092B-C50C-407E-A947-70E740481C1C}">
                           <a14:useLocalDpi xmlns:a14="http://schemas.microsoft.com/office/drawing/2010/main" val="0"/>
@@ -5579,7 +5598,7 @@
                     <pic:cNvPicPr/>
                   </pic:nvPicPr>
                   <pic:blipFill>
-                    <a:blip r:embed="rId20" cstate="print">
+                    <a:blip r:embed="rId21" cstate="print">
                       <a:extLst>
                         <a:ext uri="{28A0092B-C50C-407E-A947-70E740481C1C}">
                           <a14:useLocalDpi xmlns:a14="http://schemas.microsoft.com/office/drawing/2010/main" val="0"/>
@@ -5692,7 +5711,7 @@
                     <pic:cNvPicPr/>
                   </pic:nvPicPr>
                   <pic:blipFill>
-                    <a:blip r:embed="rId21" cstate="print">
+                    <a:blip r:embed="rId22" cstate="print">
                       <a:extLst>
                         <a:ext uri="{28A0092B-C50C-407E-A947-70E740481C1C}">
                           <a14:useLocalDpi xmlns:a14="http://schemas.microsoft.com/office/drawing/2010/main" val="0"/>
@@ -5929,6 +5948,9 @@
         </w:numPr>
       </w:pPr>
       <w:r>
+        <w:t xml:space="preserve">Gruppieren und Filtern von </w:t>
+      </w:r>
+      <w:r>
         <w:t>Regul</w:t>
       </w:r>
       <w:r>
@@ -5938,10 +5960,13 @@
         <w:t>objekte</w:t>
       </w:r>
       <w:r>
-        <w:t xml:space="preserve"> ein- oder auszu</w:t>
-      </w:r>
-      <w:r>
-        <w:t>schliessen</w:t>
+        <w:t>n</w:t>
+      </w:r>
+      <w:r>
+        <w:t xml:space="preserve"> wie z.B. für</w:t>
+      </w:r>
+      <w:r>
+        <w:t xml:space="preserve"> Cases und Reports</w:t>
       </w:r>
     </w:p>
     <w:p>
@@ -5953,13 +5978,10 @@
         </w:numPr>
       </w:pPr>
       <w:r>
-        <w:t>eine Regul</w:t>
-      </w:r>
-      <w:r>
-        <w:t>ierung</w:t>
-      </w:r>
-      <w:r>
-        <w:t xml:space="preserve"> abzugrenzen</w:t>
+        <w:t>Unerwünschte Projekte aus</w:t>
+      </w:r>
+      <w:r>
+        <w:t>zugrenzen</w:t>
       </w:r>
     </w:p>
     <w:p>
@@ -6079,7 +6101,7 @@
                     <pic:cNvPicPr/>
                   </pic:nvPicPr>
                   <pic:blipFill>
-                    <a:blip r:embed="rId22" cstate="print">
+                    <a:blip r:embed="rId23" cstate="print">
                       <a:extLst>
                         <a:ext uri="{28A0092B-C50C-407E-A947-70E740481C1C}">
                           <a14:useLocalDpi xmlns:a14="http://schemas.microsoft.com/office/drawing/2010/main" val="0"/>
@@ -6651,7 +6673,7 @@
                     <pic:cNvPicPr/>
                   </pic:nvPicPr>
                   <pic:blipFill>
-                    <a:blip r:embed="rId23" cstate="print">
+                    <a:blip r:embed="rId24" cstate="print">
                       <a:extLst>
                         <a:ext uri="{28A0092B-C50C-407E-A947-70E740481C1C}">
                           <a14:useLocalDpi xmlns:a14="http://schemas.microsoft.com/office/drawing/2010/main" val="0"/>
@@ -6744,7 +6766,7 @@
                     <pic:cNvPicPr/>
                   </pic:nvPicPr>
                   <pic:blipFill>
-                    <a:blip r:embed="rId24" cstate="print">
+                    <a:blip r:embed="rId25" cstate="print">
                       <a:extLst>
                         <a:ext uri="{28A0092B-C50C-407E-A947-70E740481C1C}">
                           <a14:useLocalDpi xmlns:a14="http://schemas.microsoft.com/office/drawing/2010/main" val="0"/>
@@ -7006,7 +7028,7 @@
                     <pic:cNvPicPr/>
                   </pic:nvPicPr>
                   <pic:blipFill>
-                    <a:blip r:embed="rId25" cstate="print">
+                    <a:blip r:embed="rId26" cstate="print">
                       <a:extLst>
                         <a:ext uri="{28A0092B-C50C-407E-A947-70E740481C1C}">
                           <a14:useLocalDpi xmlns:a14="http://schemas.microsoft.com/office/drawing/2010/main" val="0"/>
@@ -7472,7 +7494,7 @@
                     <pic:cNvPicPr/>
                   </pic:nvPicPr>
                   <pic:blipFill>
-                    <a:blip r:embed="rId26" cstate="print">
+                    <a:blip r:embed="rId27" cstate="print">
                       <a:extLst>
                         <a:ext uri="{28A0092B-C50C-407E-A947-70E740481C1C}">
                           <a14:useLocalDpi xmlns:a14="http://schemas.microsoft.com/office/drawing/2010/main" val="0"/>
@@ -8766,7 +8788,7 @@
                     <pic:cNvPicPr/>
                   </pic:nvPicPr>
                   <pic:blipFill>
-                    <a:blip r:embed="rId27" cstate="print">
+                    <a:blip r:embed="rId28" cstate="print">
                       <a:extLst>
                         <a:ext uri="{28A0092B-C50C-407E-A947-70E740481C1C}">
                           <a14:useLocalDpi xmlns:a14="http://schemas.microsoft.com/office/drawing/2010/main" val="0"/>
@@ -9430,7 +9452,7 @@
                     <pic:cNvPicPr/>
                   </pic:nvPicPr>
                   <pic:blipFill>
-                    <a:blip r:embed="rId28" cstate="print">
+                    <a:blip r:embed="rId29" cstate="print">
                       <a:extLst>
                         <a:ext uri="{28A0092B-C50C-407E-A947-70E740481C1C}">
                           <a14:useLocalDpi xmlns:a14="http://schemas.microsoft.com/office/drawing/2010/main" val="0"/>
@@ -9759,7 +9781,7 @@
                     <pic:cNvPicPr/>
                   </pic:nvPicPr>
                   <pic:blipFill>
-                    <a:blip r:embed="rId29" cstate="print">
+                    <a:blip r:embed="rId30" cstate="print">
                       <a:extLst>
                         <a:ext uri="{28A0092B-C50C-407E-A947-70E740481C1C}">
                           <a14:useLocalDpi xmlns:a14="http://schemas.microsoft.com/office/drawing/2010/main" val="0"/>
@@ -10123,7 +10145,7 @@
                     <pic:cNvPicPr/>
                   </pic:nvPicPr>
                   <pic:blipFill>
-                    <a:blip r:embed="rId30" cstate="print">
+                    <a:blip r:embed="rId31" cstate="print">
                       <a:extLst>
                         <a:ext uri="{28A0092B-C50C-407E-A947-70E740481C1C}">
                           <a14:useLocalDpi xmlns:a14="http://schemas.microsoft.com/office/drawing/2010/main" val="0"/>
@@ -10343,7 +10365,7 @@
                     <pic:cNvPicPr/>
                   </pic:nvPicPr>
                   <pic:blipFill>
-                    <a:blip r:embed="rId31" cstate="print">
+                    <a:blip r:embed="rId32" cstate="print">
                       <a:extLst>
                         <a:ext uri="{28A0092B-C50C-407E-A947-70E740481C1C}">
                           <a14:useLocalDpi xmlns:a14="http://schemas.microsoft.com/office/drawing/2010/main" val="0"/>
@@ -10625,7 +10647,7 @@
         <w:br/>
         <w:t xml:space="preserve">siehe </w:t>
       </w:r>
-      <w:hyperlink r:id="rId32" w:history="1">
+      <w:hyperlink r:id="rId33" w:history="1">
         <w:r>
           <w:rPr>
             <w:rStyle w:val="Hyperlink"/>
@@ -11089,7 +11111,7 @@
                 <w:szCs w:val="20"/>
               </w:rPr>
             </w:pPr>
-            <w:hyperlink r:id="rId33" w:history="1">
+            <w:hyperlink r:id="rId34" w:history="1">
               <w:r>
                 <w:rPr>
                   <w:rStyle w:val="Hyperlink"/>
@@ -11215,7 +11237,7 @@
                 <w:szCs w:val="20"/>
               </w:rPr>
             </w:pPr>
-            <w:hyperlink r:id="rId34" w:history="1">
+            <w:hyperlink r:id="rId35" w:history="1">
               <w:r>
                 <w:rPr>
                   <w:rStyle w:val="Hyperlink"/>
@@ -15635,7 +15657,7 @@
       <w:r>
         <w:t xml:space="preserve">Regel für die erste Woche im Jahr </w:t>
       </w:r>
-      <w:hyperlink r:id="rId35" w:history="1">
+      <w:hyperlink r:id="rId36" w:history="1">
         <w:proofErr w:type="spellStart"/>
         <w:r>
           <w:rPr>
@@ -18047,7 +18069,7 @@
                     <pic:cNvPicPr/>
                   </pic:nvPicPr>
                   <pic:blipFill>
-                    <a:blip r:embed="rId36" cstate="print">
+                    <a:blip r:embed="rId37" cstate="print">
                       <a:extLst>
                         <a:ext uri="{28A0092B-C50C-407E-A947-70E740481C1C}">
                           <a14:useLocalDpi xmlns:a14="http://schemas.microsoft.com/office/drawing/2010/main" val="0"/>
@@ -18610,7 +18632,7 @@
                     <pic:cNvPicPr/>
                   </pic:nvPicPr>
                   <pic:blipFill>
-                    <a:blip r:embed="rId37" cstate="print">
+                    <a:blip r:embed="rId38" cstate="print">
                       <a:extLst>
                         <a:ext uri="{28A0092B-C50C-407E-A947-70E740481C1C}">
                           <a14:useLocalDpi xmlns:a14="http://schemas.microsoft.com/office/drawing/2010/main" val="0"/>
@@ -18763,7 +18785,7 @@
                     <pic:cNvPicPr/>
                   </pic:nvPicPr>
                   <pic:blipFill>
-                    <a:blip r:embed="rId38" cstate="print">
+                    <a:blip r:embed="rId39" cstate="print">
                       <a:extLst>
                         <a:ext uri="{28A0092B-C50C-407E-A947-70E740481C1C}">
                           <a14:useLocalDpi xmlns:a14="http://schemas.microsoft.com/office/drawing/2010/main" val="0"/>
@@ -21091,7 +21113,7 @@
                     <pic:cNvPicPr/>
                   </pic:nvPicPr>
                   <pic:blipFill>
-                    <a:blip r:embed="rId39" cstate="print">
+                    <a:blip r:embed="rId40" cstate="print">
                       <a:extLst>
                         <a:ext uri="{28A0092B-C50C-407E-A947-70E740481C1C}">
                           <a14:useLocalDpi xmlns:a14="http://schemas.microsoft.com/office/drawing/2010/main" val="0"/>
@@ -21321,7 +21343,7 @@
                     <pic:cNvPicPr/>
                   </pic:nvPicPr>
                   <pic:blipFill>
-                    <a:blip r:embed="rId40" cstate="print">
+                    <a:blip r:embed="rId41" cstate="print">
                       <a:extLst>
                         <a:ext uri="{28A0092B-C50C-407E-A947-70E740481C1C}">
                           <a14:useLocalDpi xmlns:a14="http://schemas.microsoft.com/office/drawing/2010/main" val="0"/>
@@ -24298,7 +24320,7 @@
         </w:numPr>
         <w:spacing w:before="120"/>
       </w:pPr>
-      <w:hyperlink r:id="rId41" w:history="1">
+      <w:hyperlink r:id="rId42" w:history="1">
         <w:r>
           <w:rPr>
             <w:rStyle w:val="Hyperlink"/>
@@ -24316,7 +24338,7 @@
         </w:numPr>
         <w:spacing w:before="120"/>
       </w:pPr>
-      <w:hyperlink r:id="rId42" w:history="1">
+      <w:hyperlink r:id="rId43" w:history="1">
         <w:r>
           <w:rPr>
             <w:rStyle w:val="Hyperlink"/>
@@ -24416,7 +24438,7 @@
                     <pic:cNvPicPr/>
                   </pic:nvPicPr>
                   <pic:blipFill>
-                    <a:blip r:embed="rId43" cstate="print">
+                    <a:blip r:embed="rId44" cstate="print">
                       <a:extLst>
                         <a:ext uri="{28A0092B-C50C-407E-A947-70E740481C1C}">
                           <a14:useLocalDpi xmlns:a14="http://schemas.microsoft.com/office/drawing/2010/main" val="0"/>
@@ -24484,7 +24506,7 @@
                     <pic:cNvPicPr/>
                   </pic:nvPicPr>
                   <pic:blipFill>
-                    <a:blip r:embed="rId44" cstate="print">
+                    <a:blip r:embed="rId45" cstate="print">
                       <a:extLst>
                         <a:ext uri="{28A0092B-C50C-407E-A947-70E740481C1C}">
                           <a14:useLocalDpi xmlns:a14="http://schemas.microsoft.com/office/drawing/2010/main" val="0"/>
@@ -24622,7 +24644,7 @@
                     <pic:cNvPicPr/>
                   </pic:nvPicPr>
                   <pic:blipFill>
-                    <a:blip r:embed="rId45" cstate="print">
+                    <a:blip r:embed="rId46" cstate="print">
                       <a:extLst>
                         <a:ext uri="{28A0092B-C50C-407E-A947-70E740481C1C}">
                           <a14:useLocalDpi xmlns:a14="http://schemas.microsoft.com/office/drawing/2010/main" val="0"/>
@@ -24725,7 +24747,7 @@
                     <pic:cNvPicPr/>
                   </pic:nvPicPr>
                   <pic:blipFill>
-                    <a:blip r:embed="rId46" cstate="print">
+                    <a:blip r:embed="rId47" cstate="print">
                       <a:extLst>
                         <a:ext uri="{28A0092B-C50C-407E-A947-70E740481C1C}">
                           <a14:useLocalDpi xmlns:a14="http://schemas.microsoft.com/office/drawing/2010/main" val="0"/>
@@ -26061,7 +26083,7 @@
                     <pic:cNvPicPr/>
                   </pic:nvPicPr>
                   <pic:blipFill>
-                    <a:blip r:embed="rId47" cstate="print">
+                    <a:blip r:embed="rId48" cstate="print">
                       <a:extLst>
                         <a:ext uri="{28A0092B-C50C-407E-A947-70E740481C1C}">
                           <a14:useLocalDpi xmlns:a14="http://schemas.microsoft.com/office/drawing/2010/main" val="0"/>
@@ -26560,7 +26582,7 @@
                     <pic:cNvPicPr/>
                   </pic:nvPicPr>
                   <pic:blipFill>
-                    <a:blip r:embed="rId48" cstate="print">
+                    <a:blip r:embed="rId49" cstate="print">
                       <a:extLst>
                         <a:ext uri="{28A0092B-C50C-407E-A947-70E740481C1C}">
                           <a14:useLocalDpi xmlns:a14="http://schemas.microsoft.com/office/drawing/2010/main" val="0"/>
@@ -26795,7 +26817,7 @@
                     <pic:cNvPicPr/>
                   </pic:nvPicPr>
                   <pic:blipFill>
-                    <a:blip r:embed="rId49" cstate="print">
+                    <a:blip r:embed="rId50" cstate="print">
                       <a:extLst>
                         <a:ext uri="{28A0092B-C50C-407E-A947-70E740481C1C}">
                           <a14:useLocalDpi xmlns:a14="http://schemas.microsoft.com/office/drawing/2010/main" val="0"/>
@@ -27638,7 +27660,7 @@
                 <w:iCs/>
               </w:rPr>
             </w:pPr>
-            <w:hyperlink r:id="rId50" w:history="1">
+            <w:hyperlink r:id="rId51" w:history="1">
               <w:r>
                 <w:rPr>
                   <w:rStyle w:val="Hyperlink"/>
@@ -27736,7 +27758,7 @@
         <w:sz w:val="20"/>
         <w:szCs w:val="20"/>
       </w:rPr>
-      <w:t>4</w:t>
+      <w:t>2</w:t>
     </w:r>
     <w:r>
       <w:rPr>
@@ -27750,7 +27772,14 @@
         <w:sz w:val="20"/>
         <w:szCs w:val="20"/>
       </w:rPr>
-      <w:t>05</w:t>
+      <w:t>0</w:t>
+    </w:r>
+    <w:r>
+      <w:rPr>
+        <w:sz w:val="20"/>
+        <w:szCs w:val="20"/>
+      </w:rPr>
+      <w:t>6</w:t>
     </w:r>
     <w:r>
       <w:rPr>

</xml_diff>